<commit_message>
Update statistic and report
</commit_message>
<xml_diff>
--- a/Report/ChiTietPhanCong.docx
+++ b/Report/ChiTietPhanCong.docx
@@ -242,6 +242,158 @@
                 <w:szCs w:val="24"/>
               </w:rPr>
               <w:t>Hỗ trợ tiền xử lý GoogleReview</w:t>
+            </w:r>
+            <w:r>
+              <w:rPr>
+                <w:sz w:val="24"/>
+                <w:szCs w:val="24"/>
+              </w:rPr>
+              <w:t>, Foody</w:t>
+            </w:r>
+          </w:p>
+        </w:tc>
+      </w:tr>
+      <w:tr>
+        <w:tc>
+          <w:tcPr>
+            <w:tcW w:w="3005" w:type="dxa"/>
+          </w:tcPr>
+          <w:p>
+            <w:pPr>
+              <w:rPr>
+                <w:sz w:val="24"/>
+                <w:szCs w:val="24"/>
+              </w:rPr>
+            </w:pPr>
+          </w:p>
+        </w:tc>
+        <w:tc>
+          <w:tcPr>
+            <w:tcW w:w="3005" w:type="dxa"/>
+          </w:tcPr>
+          <w:p>
+            <w:pPr>
+              <w:rPr>
+                <w:sz w:val="24"/>
+                <w:szCs w:val="24"/>
+              </w:rPr>
+            </w:pPr>
+          </w:p>
+        </w:tc>
+        <w:tc>
+          <w:tcPr>
+            <w:tcW w:w="3006" w:type="dxa"/>
+          </w:tcPr>
+          <w:p>
+            <w:pPr>
+              <w:rPr>
+                <w:sz w:val="24"/>
+                <w:szCs w:val="24"/>
+              </w:rPr>
+            </w:pPr>
+            <w:r>
+              <w:rPr>
+                <w:sz w:val="24"/>
+                <w:szCs w:val="24"/>
+              </w:rPr>
+              <w:t>Kết hợp và phân rã dữ liệu thành dạng phẳng để phân tích</w:t>
+            </w:r>
+          </w:p>
+        </w:tc>
+      </w:tr>
+      <w:tr>
+        <w:tc>
+          <w:tcPr>
+            <w:tcW w:w="3005" w:type="dxa"/>
+          </w:tcPr>
+          <w:p>
+            <w:pPr>
+              <w:rPr>
+                <w:sz w:val="24"/>
+                <w:szCs w:val="24"/>
+              </w:rPr>
+            </w:pPr>
+            <w:r>
+              <w:rPr>
+                <w:sz w:val="24"/>
+                <w:szCs w:val="24"/>
+              </w:rPr>
+              <w:t xml:space="preserve">Thống kê: </w:t>
+            </w:r>
+            <w:r>
+              <w:rPr>
+                <w:sz w:val="24"/>
+                <w:szCs w:val="24"/>
+              </w:rPr>
+              <w:t>Summary statistic</w:t>
+            </w:r>
+          </w:p>
+        </w:tc>
+        <w:tc>
+          <w:tcPr>
+            <w:tcW w:w="3005" w:type="dxa"/>
+          </w:tcPr>
+          <w:p>
+            <w:pPr>
+              <w:rPr>
+                <w:sz w:val="24"/>
+                <w:szCs w:val="24"/>
+              </w:rPr>
+            </w:pPr>
+            <w:r>
+              <w:rPr>
+                <w:sz w:val="24"/>
+                <w:szCs w:val="24"/>
+              </w:rPr>
+              <w:t>Thống kê:</w:t>
+            </w:r>
+            <w:r>
+              <w:rPr>
+                <w:sz w:val="24"/>
+                <w:szCs w:val="24"/>
+              </w:rPr>
+              <w:t xml:space="preserve"> </w:t>
+            </w:r>
+            <w:r>
+              <w:rPr>
+                <w:sz w:val="24"/>
+                <w:szCs w:val="24"/>
+              </w:rPr>
+              <w:t xml:space="preserve">Thống kê điều kiện </w:t>
+            </w:r>
+            <w:r>
+              <w:rPr>
+                <w:sz w:val="24"/>
+                <w:szCs w:val="24"/>
+              </w:rPr>
+              <w:t>2</w:t>
+            </w:r>
+          </w:p>
+        </w:tc>
+        <w:tc>
+          <w:tcPr>
+            <w:tcW w:w="3006" w:type="dxa"/>
+          </w:tcPr>
+          <w:p>
+            <w:pPr>
+              <w:rPr>
+                <w:sz w:val="24"/>
+                <w:szCs w:val="24"/>
+              </w:rPr>
+            </w:pPr>
+            <w:r>
+              <w:rPr>
+                <w:sz w:val="24"/>
+                <w:szCs w:val="24"/>
+              </w:rPr>
+              <w:t xml:space="preserve">Thống kê: </w:t>
+            </w:r>
+            <w:r>
+              <w:rPr>
+                <w:sz w:val="24"/>
+                <w:szCs w:val="24"/>
+              </w:rPr>
+              <w:t>Thống kê điều kiện 1</w:t>
             </w:r>
           </w:p>
         </w:tc>

</xml_diff>

<commit_message>
Update Long section + report
</commit_message>
<xml_diff>
--- a/Report/ChiTietPhanCong.docx
+++ b/Report/ChiTietPhanCong.docx
@@ -2140,6 +2140,2324 @@
           <w:tcPr>
             <w:tcW w:w="3006" w:type="dxa"/>
           </w:tcPr>
+          <w:p>
+            <w:pPr>
+              <w:rPr>
+                <w:sz w:val="24"/>
+                <w:szCs w:val="24"/>
+              </w:rPr>
+            </w:pPr>
+            <w:proofErr w:type="spellStart"/>
+            <w:r>
+              <w:rPr>
+                <w:sz w:val="24"/>
+                <w:szCs w:val="24"/>
+              </w:rPr>
+              <w:t>Mục</w:t>
+            </w:r>
+            <w:proofErr w:type="spellEnd"/>
+            <w:r>
+              <w:rPr>
+                <w:sz w:val="24"/>
+                <w:szCs w:val="24"/>
+              </w:rPr>
+              <w:t xml:space="preserve"> 3,4,5: Long section</w:t>
+            </w:r>
+          </w:p>
+          <w:p>
+            <w:pPr>
+              <w:rPr>
+                <w:sz w:val="24"/>
+                <w:szCs w:val="24"/>
+              </w:rPr>
+            </w:pPr>
+            <w:r>
+              <w:rPr>
+                <w:sz w:val="24"/>
+                <w:szCs w:val="24"/>
+              </w:rPr>
+              <w:t xml:space="preserve">- </w:t>
+            </w:r>
+            <w:r>
+              <w:rPr>
+                <w:b/>
+                <w:bCs/>
+                <w:sz w:val="24"/>
+                <w:szCs w:val="24"/>
+              </w:rPr>
+              <w:t>pie chart</w:t>
+            </w:r>
+            <w:r>
+              <w:rPr>
+                <w:sz w:val="24"/>
+                <w:szCs w:val="24"/>
+              </w:rPr>
+              <w:t xml:space="preserve"> </w:t>
+            </w:r>
+            <w:proofErr w:type="spellStart"/>
+            <w:proofErr w:type="gramStart"/>
+            <w:r>
+              <w:rPr>
+                <w:sz w:val="24"/>
+                <w:szCs w:val="24"/>
+              </w:rPr>
+              <w:t>website,soluong</w:t>
+            </w:r>
+            <w:proofErr w:type="spellEnd"/>
+            <w:proofErr w:type="gramEnd"/>
+            <w:r>
+              <w:rPr>
+                <w:sz w:val="24"/>
+                <w:szCs w:val="24"/>
+              </w:rPr>
+              <w:t xml:space="preserve"> </w:t>
+            </w:r>
+            <w:proofErr w:type="spellStart"/>
+            <w:r>
+              <w:rPr>
+                <w:sz w:val="24"/>
+                <w:szCs w:val="24"/>
+              </w:rPr>
+              <w:t>quan</w:t>
+            </w:r>
+            <w:proofErr w:type="spellEnd"/>
+            <w:r>
+              <w:rPr>
+                <w:sz w:val="24"/>
+                <w:szCs w:val="24"/>
+              </w:rPr>
+              <w:t xml:space="preserve">; </w:t>
+            </w:r>
+            <w:proofErr w:type="spellStart"/>
+            <w:r>
+              <w:rPr>
+                <w:sz w:val="24"/>
+                <w:szCs w:val="24"/>
+              </w:rPr>
+              <w:t>mở</w:t>
+            </w:r>
+            <w:proofErr w:type="spellEnd"/>
+            <w:r>
+              <w:rPr>
+                <w:sz w:val="24"/>
+                <w:szCs w:val="24"/>
+              </w:rPr>
+              <w:t xml:space="preserve"> </w:t>
+            </w:r>
+            <w:proofErr w:type="spellStart"/>
+            <w:r>
+              <w:rPr>
+                <w:sz w:val="24"/>
+                <w:szCs w:val="24"/>
+              </w:rPr>
+              <w:t>rộng</w:t>
+            </w:r>
+            <w:proofErr w:type="spellEnd"/>
+            <w:r>
+              <w:rPr>
+                <w:sz w:val="24"/>
+                <w:szCs w:val="24"/>
+              </w:rPr>
+              <w:t xml:space="preserve"> </w:t>
+            </w:r>
+            <w:proofErr w:type="spellStart"/>
+            <w:r>
+              <w:rPr>
+                <w:sz w:val="24"/>
+                <w:szCs w:val="24"/>
+              </w:rPr>
+              <w:t>ra</w:t>
+            </w:r>
+            <w:proofErr w:type="spellEnd"/>
+            <w:r>
+              <w:rPr>
+                <w:sz w:val="24"/>
+                <w:szCs w:val="24"/>
+              </w:rPr>
+              <w:t xml:space="preserve"> district</w:t>
+            </w:r>
+          </w:p>
+          <w:p>
+            <w:pPr>
+              <w:rPr>
+                <w:sz w:val="24"/>
+                <w:szCs w:val="24"/>
+              </w:rPr>
+            </w:pPr>
+            <w:r>
+              <w:rPr>
+                <w:sz w:val="24"/>
+                <w:szCs w:val="24"/>
+              </w:rPr>
+              <w:t xml:space="preserve">- </w:t>
+            </w:r>
+            <w:r>
+              <w:rPr>
+                <w:b/>
+                <w:bCs/>
+                <w:sz w:val="24"/>
+                <w:szCs w:val="24"/>
+              </w:rPr>
+              <w:t>donut chart</w:t>
+            </w:r>
+            <w:r>
+              <w:rPr>
+                <w:sz w:val="24"/>
+                <w:szCs w:val="24"/>
+              </w:rPr>
+              <w:t xml:space="preserve"> </w:t>
+            </w:r>
+            <w:r>
+              <w:rPr>
+                <w:sz w:val="24"/>
+                <w:szCs w:val="24"/>
+              </w:rPr>
+              <w:t xml:space="preserve">website, </w:t>
+            </w:r>
+            <w:proofErr w:type="spellStart"/>
+            <w:r>
+              <w:rPr>
+                <w:sz w:val="24"/>
+                <w:szCs w:val="24"/>
+              </w:rPr>
+              <w:t>số</w:t>
+            </w:r>
+            <w:proofErr w:type="spellEnd"/>
+            <w:r>
+              <w:rPr>
+                <w:sz w:val="24"/>
+                <w:szCs w:val="24"/>
+              </w:rPr>
+              <w:t xml:space="preserve"> </w:t>
+            </w:r>
+            <w:proofErr w:type="spellStart"/>
+            <w:r>
+              <w:rPr>
+                <w:sz w:val="24"/>
+                <w:szCs w:val="24"/>
+              </w:rPr>
+              <w:t>lượng</w:t>
+            </w:r>
+            <w:proofErr w:type="spellEnd"/>
+            <w:r>
+              <w:rPr>
+                <w:sz w:val="24"/>
+                <w:szCs w:val="24"/>
+              </w:rPr>
+              <w:t xml:space="preserve"> </w:t>
+            </w:r>
+            <w:proofErr w:type="spellStart"/>
+            <w:r>
+              <w:rPr>
+                <w:sz w:val="24"/>
+                <w:szCs w:val="24"/>
+              </w:rPr>
+              <w:t>quán</w:t>
+            </w:r>
+            <w:proofErr w:type="spellEnd"/>
+            <w:r>
+              <w:rPr>
+                <w:sz w:val="24"/>
+                <w:szCs w:val="24"/>
+              </w:rPr>
+              <w:t xml:space="preserve">, </w:t>
+            </w:r>
+            <w:proofErr w:type="gramStart"/>
+            <w:r>
+              <w:rPr>
+                <w:sz w:val="24"/>
+                <w:szCs w:val="24"/>
+              </w:rPr>
+              <w:t>rate</w:t>
+            </w:r>
+            <w:r>
+              <w:rPr>
+                <w:sz w:val="24"/>
+                <w:szCs w:val="24"/>
+              </w:rPr>
+              <w:t>;</w:t>
+            </w:r>
+            <w:proofErr w:type="gramEnd"/>
+            <w:r>
+              <w:rPr>
+                <w:sz w:val="24"/>
+                <w:szCs w:val="24"/>
+              </w:rPr>
+              <w:t xml:space="preserve"> </w:t>
+            </w:r>
+          </w:p>
+          <w:p>
+            <w:pPr>
+              <w:rPr>
+                <w:sz w:val="24"/>
+                <w:szCs w:val="24"/>
+              </w:rPr>
+            </w:pPr>
+            <w:r>
+              <w:rPr>
+                <w:sz w:val="24"/>
+                <w:szCs w:val="24"/>
+              </w:rPr>
+              <w:t xml:space="preserve">- </w:t>
+            </w:r>
+            <w:r>
+              <w:rPr>
+                <w:b/>
+                <w:bCs/>
+                <w:sz w:val="24"/>
+                <w:szCs w:val="24"/>
+              </w:rPr>
+              <w:t>line chart</w:t>
+            </w:r>
+            <w:r>
+              <w:rPr>
+                <w:sz w:val="24"/>
+                <w:szCs w:val="24"/>
+              </w:rPr>
+              <w:t xml:space="preserve"> </w:t>
+            </w:r>
+            <w:r>
+              <w:rPr>
+                <w:sz w:val="24"/>
+                <w:szCs w:val="24"/>
+              </w:rPr>
+              <w:t xml:space="preserve">rate, </w:t>
+            </w:r>
+            <w:proofErr w:type="spellStart"/>
+            <w:r>
+              <w:rPr>
+                <w:sz w:val="24"/>
+                <w:szCs w:val="24"/>
+              </w:rPr>
+              <w:t>số</w:t>
+            </w:r>
+            <w:proofErr w:type="spellEnd"/>
+            <w:r>
+              <w:rPr>
+                <w:sz w:val="24"/>
+                <w:szCs w:val="24"/>
+              </w:rPr>
+              <w:t xml:space="preserve"> </w:t>
+            </w:r>
+            <w:proofErr w:type="spellStart"/>
+            <w:r>
+              <w:rPr>
+                <w:sz w:val="24"/>
+                <w:szCs w:val="24"/>
+              </w:rPr>
+              <w:t>lượng</w:t>
+            </w:r>
+            <w:proofErr w:type="spellEnd"/>
+            <w:r>
+              <w:rPr>
+                <w:sz w:val="24"/>
+                <w:szCs w:val="24"/>
+              </w:rPr>
+              <w:t xml:space="preserve"> </w:t>
+            </w:r>
+            <w:proofErr w:type="spellStart"/>
+            <w:r>
+              <w:rPr>
+                <w:sz w:val="24"/>
+                <w:szCs w:val="24"/>
+              </w:rPr>
+              <w:t>quán</w:t>
+            </w:r>
+            <w:proofErr w:type="spellEnd"/>
+            <w:r>
+              <w:rPr>
+                <w:sz w:val="24"/>
+                <w:szCs w:val="24"/>
+              </w:rPr>
+              <w:t xml:space="preserve">; </w:t>
+            </w:r>
+            <w:proofErr w:type="spellStart"/>
+            <w:r>
+              <w:rPr>
+                <w:sz w:val="24"/>
+                <w:szCs w:val="24"/>
+              </w:rPr>
+              <w:t>mở</w:t>
+            </w:r>
+            <w:proofErr w:type="spellEnd"/>
+            <w:r>
+              <w:rPr>
+                <w:sz w:val="24"/>
+                <w:szCs w:val="24"/>
+              </w:rPr>
+              <w:t xml:space="preserve"> </w:t>
+            </w:r>
+            <w:proofErr w:type="spellStart"/>
+            <w:r>
+              <w:rPr>
+                <w:sz w:val="24"/>
+                <w:szCs w:val="24"/>
+              </w:rPr>
+              <w:t>rộng</w:t>
+            </w:r>
+            <w:proofErr w:type="spellEnd"/>
+            <w:r>
+              <w:rPr>
+                <w:sz w:val="24"/>
+                <w:szCs w:val="24"/>
+              </w:rPr>
+              <w:t xml:space="preserve"> </w:t>
+            </w:r>
+            <w:proofErr w:type="spellStart"/>
+            <w:r>
+              <w:rPr>
+                <w:sz w:val="24"/>
+                <w:szCs w:val="24"/>
+              </w:rPr>
+              <w:t>ra</w:t>
+            </w:r>
+            <w:proofErr w:type="spellEnd"/>
+            <w:r>
+              <w:rPr>
+                <w:sz w:val="24"/>
+                <w:szCs w:val="24"/>
+              </w:rPr>
+              <w:t xml:space="preserve"> website</w:t>
+            </w:r>
+          </w:p>
+          <w:p>
+            <w:pPr>
+              <w:rPr>
+                <w:sz w:val="24"/>
+                <w:szCs w:val="24"/>
+              </w:rPr>
+            </w:pPr>
+            <w:r>
+              <w:rPr>
+                <w:sz w:val="24"/>
+                <w:szCs w:val="24"/>
+              </w:rPr>
+              <w:t xml:space="preserve">- </w:t>
+            </w:r>
+            <w:r>
+              <w:rPr>
+                <w:b/>
+                <w:bCs/>
+                <w:sz w:val="24"/>
+                <w:szCs w:val="24"/>
+              </w:rPr>
+              <w:t>histogram plot</w:t>
+            </w:r>
+            <w:r>
+              <w:rPr>
+                <w:sz w:val="24"/>
+                <w:szCs w:val="24"/>
+              </w:rPr>
+              <w:t xml:space="preserve">: rate; </w:t>
+            </w:r>
+            <w:proofErr w:type="spellStart"/>
+            <w:r>
+              <w:rPr>
+                <w:sz w:val="24"/>
+                <w:szCs w:val="24"/>
+              </w:rPr>
+              <w:t>mở</w:t>
+            </w:r>
+            <w:proofErr w:type="spellEnd"/>
+            <w:r>
+              <w:rPr>
+                <w:sz w:val="24"/>
+                <w:szCs w:val="24"/>
+              </w:rPr>
+              <w:t xml:space="preserve"> </w:t>
+            </w:r>
+            <w:proofErr w:type="spellStart"/>
+            <w:r>
+              <w:rPr>
+                <w:sz w:val="24"/>
+                <w:szCs w:val="24"/>
+              </w:rPr>
+              <w:t>rộng</w:t>
+            </w:r>
+            <w:proofErr w:type="spellEnd"/>
+            <w:r>
+              <w:rPr>
+                <w:sz w:val="24"/>
+                <w:szCs w:val="24"/>
+              </w:rPr>
+              <w:t xml:space="preserve"> </w:t>
+            </w:r>
+            <w:proofErr w:type="spellStart"/>
+            <w:r>
+              <w:rPr>
+                <w:sz w:val="24"/>
+                <w:szCs w:val="24"/>
+              </w:rPr>
+              <w:t>ra</w:t>
+            </w:r>
+            <w:proofErr w:type="spellEnd"/>
+            <w:r>
+              <w:rPr>
+                <w:sz w:val="24"/>
+                <w:szCs w:val="24"/>
+              </w:rPr>
+              <w:t xml:space="preserve"> website</w:t>
+            </w:r>
+          </w:p>
+          <w:p>
+            <w:pPr>
+              <w:rPr>
+                <w:sz w:val="24"/>
+                <w:szCs w:val="24"/>
+              </w:rPr>
+            </w:pPr>
+            <w:r>
+              <w:rPr>
+                <w:sz w:val="24"/>
+                <w:szCs w:val="24"/>
+              </w:rPr>
+              <w:t xml:space="preserve">- </w:t>
+            </w:r>
+            <w:r>
+              <w:rPr>
+                <w:b/>
+                <w:bCs/>
+                <w:sz w:val="24"/>
+                <w:szCs w:val="24"/>
+              </w:rPr>
+              <w:t>density plot</w:t>
+            </w:r>
+            <w:r>
+              <w:rPr>
+                <w:sz w:val="24"/>
+                <w:szCs w:val="24"/>
+              </w:rPr>
+              <w:t xml:space="preserve">: </w:t>
+            </w:r>
+            <w:proofErr w:type="spellStart"/>
+            <w:r>
+              <w:rPr>
+                <w:sz w:val="24"/>
+                <w:szCs w:val="24"/>
+              </w:rPr>
+              <w:t>rate_count</w:t>
+            </w:r>
+            <w:proofErr w:type="spellEnd"/>
+            <w:r>
+              <w:rPr>
+                <w:sz w:val="24"/>
+                <w:szCs w:val="24"/>
+              </w:rPr>
+              <w:t xml:space="preserve">; </w:t>
+            </w:r>
+            <w:proofErr w:type="spellStart"/>
+            <w:r>
+              <w:rPr>
+                <w:sz w:val="24"/>
+                <w:szCs w:val="24"/>
+              </w:rPr>
+              <w:t>mở</w:t>
+            </w:r>
+            <w:proofErr w:type="spellEnd"/>
+            <w:r>
+              <w:rPr>
+                <w:sz w:val="24"/>
+                <w:szCs w:val="24"/>
+              </w:rPr>
+              <w:t xml:space="preserve"> </w:t>
+            </w:r>
+            <w:proofErr w:type="spellStart"/>
+            <w:r>
+              <w:rPr>
+                <w:sz w:val="24"/>
+                <w:szCs w:val="24"/>
+              </w:rPr>
+              <w:t>rộng</w:t>
+            </w:r>
+            <w:proofErr w:type="spellEnd"/>
+            <w:r>
+              <w:rPr>
+                <w:sz w:val="24"/>
+                <w:szCs w:val="24"/>
+              </w:rPr>
+              <w:t xml:space="preserve"> </w:t>
+            </w:r>
+            <w:proofErr w:type="spellStart"/>
+            <w:r>
+              <w:rPr>
+                <w:sz w:val="24"/>
+                <w:szCs w:val="24"/>
+              </w:rPr>
+              <w:t>ra</w:t>
+            </w:r>
+            <w:proofErr w:type="spellEnd"/>
+            <w:r>
+              <w:rPr>
+                <w:sz w:val="24"/>
+                <w:szCs w:val="24"/>
+              </w:rPr>
+              <w:t xml:space="preserve"> website</w:t>
+            </w:r>
+          </w:p>
+          <w:p>
+            <w:pPr>
+              <w:rPr>
+                <w:sz w:val="24"/>
+                <w:szCs w:val="24"/>
+              </w:rPr>
+            </w:pPr>
+            <w:r>
+              <w:rPr>
+                <w:sz w:val="24"/>
+                <w:szCs w:val="24"/>
+              </w:rPr>
+              <w:t xml:space="preserve">- </w:t>
+            </w:r>
+            <w:r>
+              <w:rPr>
+                <w:b/>
+                <w:bCs/>
+                <w:sz w:val="24"/>
+                <w:szCs w:val="24"/>
+              </w:rPr>
+              <w:t>boxplot</w:t>
+            </w:r>
+            <w:r>
+              <w:rPr>
+                <w:sz w:val="24"/>
+                <w:szCs w:val="24"/>
+              </w:rPr>
+              <w:t xml:space="preserve"> </w:t>
+            </w:r>
+            <w:proofErr w:type="spellStart"/>
+            <w:r>
+              <w:rPr>
+                <w:sz w:val="24"/>
+                <w:szCs w:val="24"/>
+              </w:rPr>
+              <w:t>rate_count</w:t>
+            </w:r>
+            <w:proofErr w:type="spellEnd"/>
+            <w:r>
+              <w:rPr>
+                <w:sz w:val="24"/>
+                <w:szCs w:val="24"/>
+              </w:rPr>
+              <w:t>, website</w:t>
+            </w:r>
+          </w:p>
+          <w:p>
+            <w:pPr>
+              <w:rPr>
+                <w:sz w:val="24"/>
+                <w:szCs w:val="24"/>
+              </w:rPr>
+            </w:pPr>
+            <w:r>
+              <w:rPr>
+                <w:sz w:val="24"/>
+                <w:szCs w:val="24"/>
+              </w:rPr>
+              <w:t xml:space="preserve">- </w:t>
+            </w:r>
+            <w:r>
+              <w:rPr>
+                <w:b/>
+                <w:bCs/>
+                <w:sz w:val="24"/>
+                <w:szCs w:val="24"/>
+              </w:rPr>
+              <w:t>radar chart</w:t>
+            </w:r>
+            <w:r>
+              <w:rPr>
+                <w:sz w:val="24"/>
+                <w:szCs w:val="24"/>
+              </w:rPr>
+              <w:t xml:space="preserve"> </w:t>
+            </w:r>
+            <w:r>
+              <w:rPr>
+                <w:sz w:val="24"/>
+                <w:szCs w:val="24"/>
+              </w:rPr>
+              <w:t>rate, district</w:t>
+            </w:r>
+          </w:p>
+          <w:p>
+            <w:pPr>
+              <w:rPr>
+                <w:sz w:val="24"/>
+                <w:szCs w:val="24"/>
+              </w:rPr>
+            </w:pPr>
+            <w:r>
+              <w:rPr>
+                <w:sz w:val="24"/>
+                <w:szCs w:val="24"/>
+              </w:rPr>
+              <w:t xml:space="preserve">- </w:t>
+            </w:r>
+            <w:r>
+              <w:rPr>
+                <w:b/>
+                <w:bCs/>
+                <w:sz w:val="24"/>
+                <w:szCs w:val="24"/>
+              </w:rPr>
+              <w:t>violin plot</w:t>
+            </w:r>
+            <w:r>
+              <w:rPr>
+                <w:sz w:val="24"/>
+                <w:szCs w:val="24"/>
+              </w:rPr>
+              <w:t xml:space="preserve"> </w:t>
+            </w:r>
+            <w:proofErr w:type="spellStart"/>
+            <w:r>
+              <w:rPr>
+                <w:sz w:val="24"/>
+                <w:szCs w:val="24"/>
+              </w:rPr>
+              <w:t>các</w:t>
+            </w:r>
+            <w:proofErr w:type="spellEnd"/>
+            <w:r>
+              <w:rPr>
+                <w:sz w:val="24"/>
+                <w:szCs w:val="24"/>
+              </w:rPr>
+              <w:t xml:space="preserve"> </w:t>
+            </w:r>
+            <w:proofErr w:type="spellStart"/>
+            <w:r>
+              <w:rPr>
+                <w:sz w:val="24"/>
+                <w:szCs w:val="24"/>
+              </w:rPr>
+              <w:t>trường</w:t>
+            </w:r>
+            <w:proofErr w:type="spellEnd"/>
+            <w:r>
+              <w:rPr>
+                <w:sz w:val="24"/>
+                <w:szCs w:val="24"/>
+              </w:rPr>
+              <w:t xml:space="preserve"> </w:t>
+            </w:r>
+            <w:proofErr w:type="spellStart"/>
+            <w:r>
+              <w:rPr>
+                <w:sz w:val="24"/>
+                <w:szCs w:val="24"/>
+              </w:rPr>
+              <w:t>ngày</w:t>
+            </w:r>
+            <w:proofErr w:type="spellEnd"/>
+            <w:r>
+              <w:rPr>
+                <w:sz w:val="24"/>
+                <w:szCs w:val="24"/>
+              </w:rPr>
+              <w:t xml:space="preserve"> </w:t>
+            </w:r>
+            <w:proofErr w:type="spellStart"/>
+            <w:r>
+              <w:rPr>
+                <w:sz w:val="24"/>
+                <w:szCs w:val="24"/>
+              </w:rPr>
+              <w:t>mở</w:t>
+            </w:r>
+            <w:proofErr w:type="spellEnd"/>
+            <w:r>
+              <w:rPr>
+                <w:sz w:val="24"/>
+                <w:szCs w:val="24"/>
+              </w:rPr>
+              <w:t xml:space="preserve"> </w:t>
+            </w:r>
+            <w:proofErr w:type="spellStart"/>
+            <w:r>
+              <w:rPr>
+                <w:sz w:val="24"/>
+                <w:szCs w:val="24"/>
+              </w:rPr>
+              <w:t>cửa</w:t>
+            </w:r>
+            <w:proofErr w:type="spellEnd"/>
+            <w:r>
+              <w:rPr>
+                <w:sz w:val="24"/>
+                <w:szCs w:val="24"/>
+              </w:rPr>
+              <w:t xml:space="preserve"> </w:t>
+            </w:r>
+            <w:proofErr w:type="spellStart"/>
+            <w:r>
+              <w:rPr>
+                <w:sz w:val="24"/>
+                <w:szCs w:val="24"/>
+              </w:rPr>
+              <w:t>trong</w:t>
+            </w:r>
+            <w:proofErr w:type="spellEnd"/>
+            <w:r>
+              <w:rPr>
+                <w:sz w:val="24"/>
+                <w:szCs w:val="24"/>
+              </w:rPr>
+              <w:t xml:space="preserve"> </w:t>
+            </w:r>
+            <w:proofErr w:type="spellStart"/>
+            <w:r>
+              <w:rPr>
+                <w:sz w:val="24"/>
+                <w:szCs w:val="24"/>
+              </w:rPr>
+              <w:t>tuần</w:t>
+            </w:r>
+            <w:proofErr w:type="spellEnd"/>
+            <w:r>
+              <w:rPr>
+                <w:sz w:val="24"/>
+                <w:szCs w:val="24"/>
+              </w:rPr>
+              <w:t>, rate</w:t>
+            </w:r>
+          </w:p>
+          <w:p>
+            <w:pPr>
+              <w:rPr>
+                <w:sz w:val="24"/>
+                <w:szCs w:val="24"/>
+              </w:rPr>
+            </w:pPr>
+            <w:r>
+              <w:rPr>
+                <w:sz w:val="24"/>
+                <w:szCs w:val="24"/>
+              </w:rPr>
+              <w:t xml:space="preserve">- </w:t>
+            </w:r>
+            <w:r>
+              <w:rPr>
+                <w:b/>
+                <w:bCs/>
+                <w:sz w:val="24"/>
+                <w:szCs w:val="24"/>
+              </w:rPr>
+              <w:t>stacked area chart</w:t>
+            </w:r>
+            <w:r>
+              <w:rPr>
+                <w:sz w:val="24"/>
+                <w:szCs w:val="24"/>
+              </w:rPr>
+              <w:t xml:space="preserve"> </w:t>
+            </w:r>
+            <w:r>
+              <w:rPr>
+                <w:sz w:val="24"/>
+                <w:szCs w:val="24"/>
+              </w:rPr>
+              <w:t xml:space="preserve">website, </w:t>
+            </w:r>
+            <w:proofErr w:type="spellStart"/>
+            <w:r>
+              <w:rPr>
+                <w:sz w:val="24"/>
+                <w:szCs w:val="24"/>
+              </w:rPr>
+              <w:t>price_from</w:t>
+            </w:r>
+            <w:proofErr w:type="spellEnd"/>
+            <w:r>
+              <w:rPr>
+                <w:sz w:val="24"/>
+                <w:szCs w:val="24"/>
+              </w:rPr>
+              <w:t xml:space="preserve">; </w:t>
+            </w:r>
+            <w:proofErr w:type="spellStart"/>
+            <w:r>
+              <w:rPr>
+                <w:sz w:val="24"/>
+                <w:szCs w:val="24"/>
+              </w:rPr>
+              <w:t>mở</w:t>
+            </w:r>
+            <w:proofErr w:type="spellEnd"/>
+            <w:r>
+              <w:rPr>
+                <w:sz w:val="24"/>
+                <w:szCs w:val="24"/>
+              </w:rPr>
+              <w:t xml:space="preserve"> </w:t>
+            </w:r>
+            <w:proofErr w:type="spellStart"/>
+            <w:r>
+              <w:rPr>
+                <w:sz w:val="24"/>
+                <w:szCs w:val="24"/>
+              </w:rPr>
+              <w:t>rộng</w:t>
+            </w:r>
+            <w:proofErr w:type="spellEnd"/>
+            <w:r>
+              <w:rPr>
+                <w:sz w:val="24"/>
+                <w:szCs w:val="24"/>
+              </w:rPr>
+              <w:t xml:space="preserve"> </w:t>
+            </w:r>
+            <w:proofErr w:type="spellStart"/>
+            <w:r>
+              <w:rPr>
+                <w:sz w:val="24"/>
+                <w:szCs w:val="24"/>
+              </w:rPr>
+              <w:t>ra</w:t>
+            </w:r>
+            <w:proofErr w:type="spellEnd"/>
+            <w:r>
+              <w:rPr>
+                <w:sz w:val="24"/>
+                <w:szCs w:val="24"/>
+              </w:rPr>
+              <w:t xml:space="preserve"> </w:t>
+            </w:r>
+            <w:r>
+              <w:rPr>
+                <w:b/>
+                <w:bCs/>
+                <w:sz w:val="24"/>
+                <w:szCs w:val="24"/>
+              </w:rPr>
+              <w:t xml:space="preserve">Stacked bar chart </w:t>
+            </w:r>
+            <w:proofErr w:type="spellStart"/>
+            <w:r>
+              <w:rPr>
+                <w:b/>
+                <w:bCs/>
+                <w:sz w:val="24"/>
+                <w:szCs w:val="24"/>
+              </w:rPr>
+              <w:t>dạng</w:t>
+            </w:r>
+            <w:proofErr w:type="spellEnd"/>
+            <w:r>
+              <w:rPr>
+                <w:b/>
+                <w:bCs/>
+                <w:sz w:val="24"/>
+                <w:szCs w:val="24"/>
+              </w:rPr>
+              <w:t xml:space="preserve"> </w:t>
+            </w:r>
+            <w:proofErr w:type="spellStart"/>
+            <w:r>
+              <w:rPr>
+                <w:b/>
+                <w:bCs/>
+                <w:sz w:val="24"/>
+                <w:szCs w:val="24"/>
+              </w:rPr>
+              <w:t>ngang</w:t>
+            </w:r>
+            <w:proofErr w:type="spellEnd"/>
+          </w:p>
+          <w:p>
+            <w:pPr>
+              <w:rPr>
+                <w:sz w:val="24"/>
+                <w:szCs w:val="24"/>
+              </w:rPr>
+            </w:pPr>
+            <w:r>
+              <w:rPr>
+                <w:sz w:val="24"/>
+                <w:szCs w:val="24"/>
+              </w:rPr>
+              <w:t xml:space="preserve">- </w:t>
+            </w:r>
+            <w:proofErr w:type="spellStart"/>
+            <w:r>
+              <w:rPr>
+                <w:b/>
+                <w:bCs/>
+                <w:sz w:val="24"/>
+                <w:szCs w:val="24"/>
+              </w:rPr>
+              <w:t>barchart</w:t>
+            </w:r>
+            <w:proofErr w:type="spellEnd"/>
+            <w:r>
+              <w:rPr>
+                <w:sz w:val="24"/>
+                <w:szCs w:val="24"/>
+              </w:rPr>
+              <w:t xml:space="preserve"> </w:t>
+            </w:r>
+            <w:proofErr w:type="spellStart"/>
+            <w:r>
+              <w:rPr>
+                <w:sz w:val="24"/>
+                <w:szCs w:val="24"/>
+              </w:rPr>
+              <w:t>dạng</w:t>
+            </w:r>
+            <w:proofErr w:type="spellEnd"/>
+            <w:r>
+              <w:rPr>
+                <w:sz w:val="24"/>
+                <w:szCs w:val="24"/>
+              </w:rPr>
+              <w:t xml:space="preserve"> </w:t>
+            </w:r>
+            <w:proofErr w:type="spellStart"/>
+            <w:r>
+              <w:rPr>
+                <w:sz w:val="24"/>
+                <w:szCs w:val="24"/>
+              </w:rPr>
+              <w:t>cặp</w:t>
+            </w:r>
+            <w:proofErr w:type="spellEnd"/>
+            <w:r>
+              <w:rPr>
+                <w:sz w:val="24"/>
+                <w:szCs w:val="24"/>
+              </w:rPr>
+              <w:t xml:space="preserve"> </w:t>
+            </w:r>
+            <w:r>
+              <w:rPr>
+                <w:sz w:val="24"/>
+                <w:szCs w:val="24"/>
+              </w:rPr>
+              <w:t xml:space="preserve">website, </w:t>
+            </w:r>
+            <w:proofErr w:type="spellStart"/>
+            <w:r>
+              <w:rPr>
+                <w:sz w:val="24"/>
+                <w:szCs w:val="24"/>
+              </w:rPr>
+              <w:t>price_</w:t>
+            </w:r>
+            <w:proofErr w:type="gramStart"/>
+            <w:r>
+              <w:rPr>
+                <w:sz w:val="24"/>
+                <w:szCs w:val="24"/>
+              </w:rPr>
+              <w:t>to</w:t>
+            </w:r>
+            <w:proofErr w:type="spellEnd"/>
+            <w:r>
+              <w:rPr>
+                <w:sz w:val="24"/>
+                <w:szCs w:val="24"/>
+              </w:rPr>
+              <w:t xml:space="preserve"> ;</w:t>
+            </w:r>
+            <w:proofErr w:type="gramEnd"/>
+            <w:r>
+              <w:rPr>
+                <w:sz w:val="24"/>
+                <w:szCs w:val="24"/>
+              </w:rPr>
+              <w:t xml:space="preserve"> </w:t>
+            </w:r>
+            <w:proofErr w:type="spellStart"/>
+            <w:r>
+              <w:rPr>
+                <w:sz w:val="24"/>
+                <w:szCs w:val="24"/>
+              </w:rPr>
+              <w:t>mở</w:t>
+            </w:r>
+            <w:proofErr w:type="spellEnd"/>
+            <w:r>
+              <w:rPr>
+                <w:sz w:val="24"/>
+                <w:szCs w:val="24"/>
+              </w:rPr>
+              <w:t xml:space="preserve"> </w:t>
+            </w:r>
+            <w:proofErr w:type="spellStart"/>
+            <w:r>
+              <w:rPr>
+                <w:sz w:val="24"/>
+                <w:szCs w:val="24"/>
+              </w:rPr>
+              <w:t>rộng</w:t>
+            </w:r>
+            <w:proofErr w:type="spellEnd"/>
+            <w:r>
+              <w:rPr>
+                <w:sz w:val="24"/>
+                <w:szCs w:val="24"/>
+              </w:rPr>
+              <w:t xml:space="preserve"> </w:t>
+            </w:r>
+            <w:proofErr w:type="spellStart"/>
+            <w:r>
+              <w:rPr>
+                <w:sz w:val="24"/>
+                <w:szCs w:val="24"/>
+              </w:rPr>
+              <w:t>ra</w:t>
+            </w:r>
+            <w:proofErr w:type="spellEnd"/>
+            <w:r>
+              <w:rPr>
+                <w:sz w:val="24"/>
+                <w:szCs w:val="24"/>
+              </w:rPr>
+              <w:t xml:space="preserve"> </w:t>
+            </w:r>
+            <w:proofErr w:type="spellStart"/>
+            <w:r>
+              <w:rPr>
+                <w:sz w:val="24"/>
+                <w:szCs w:val="24"/>
+              </w:rPr>
+              <w:t>với</w:t>
+            </w:r>
+            <w:proofErr w:type="spellEnd"/>
+            <w:r>
+              <w:rPr>
+                <w:sz w:val="24"/>
+                <w:szCs w:val="24"/>
+              </w:rPr>
+              <w:t xml:space="preserve"> </w:t>
+            </w:r>
+            <w:r>
+              <w:rPr>
+                <w:b/>
+                <w:bCs/>
+                <w:sz w:val="24"/>
+                <w:szCs w:val="24"/>
+              </w:rPr>
+              <w:t xml:space="preserve">Stacked bar chart </w:t>
+            </w:r>
+            <w:proofErr w:type="spellStart"/>
+            <w:r>
+              <w:rPr>
+                <w:b/>
+                <w:bCs/>
+                <w:sz w:val="24"/>
+                <w:szCs w:val="24"/>
+              </w:rPr>
+              <w:t>dạng</w:t>
+            </w:r>
+            <w:proofErr w:type="spellEnd"/>
+            <w:r>
+              <w:rPr>
+                <w:b/>
+                <w:bCs/>
+                <w:sz w:val="24"/>
+                <w:szCs w:val="24"/>
+              </w:rPr>
+              <w:t xml:space="preserve"> </w:t>
+            </w:r>
+            <w:proofErr w:type="spellStart"/>
+            <w:r>
+              <w:rPr>
+                <w:b/>
+                <w:bCs/>
+                <w:sz w:val="24"/>
+                <w:szCs w:val="24"/>
+              </w:rPr>
+              <w:t>đứng</w:t>
+            </w:r>
+            <w:proofErr w:type="spellEnd"/>
+            <w:r>
+              <w:rPr>
+                <w:sz w:val="24"/>
+                <w:szCs w:val="24"/>
+              </w:rPr>
+              <w:t xml:space="preserve">; </w:t>
+            </w:r>
+            <w:proofErr w:type="spellStart"/>
+            <w:r>
+              <w:rPr>
+                <w:sz w:val="24"/>
+                <w:szCs w:val="24"/>
+              </w:rPr>
+              <w:t>mở</w:t>
+            </w:r>
+            <w:proofErr w:type="spellEnd"/>
+            <w:r>
+              <w:rPr>
+                <w:sz w:val="24"/>
+                <w:szCs w:val="24"/>
+              </w:rPr>
+              <w:t xml:space="preserve"> </w:t>
+            </w:r>
+            <w:proofErr w:type="spellStart"/>
+            <w:r>
+              <w:rPr>
+                <w:sz w:val="24"/>
+                <w:szCs w:val="24"/>
+              </w:rPr>
+              <w:t>rộng</w:t>
+            </w:r>
+            <w:proofErr w:type="spellEnd"/>
+            <w:r>
+              <w:rPr>
+                <w:sz w:val="24"/>
+                <w:szCs w:val="24"/>
+              </w:rPr>
+              <w:t xml:space="preserve"> </w:t>
+            </w:r>
+            <w:proofErr w:type="spellStart"/>
+            <w:r>
+              <w:rPr>
+                <w:sz w:val="24"/>
+                <w:szCs w:val="24"/>
+              </w:rPr>
+              <w:t>ra</w:t>
+            </w:r>
+            <w:proofErr w:type="spellEnd"/>
+            <w:r>
+              <w:rPr>
+                <w:sz w:val="24"/>
+                <w:szCs w:val="24"/>
+              </w:rPr>
+              <w:t xml:space="preserve"> </w:t>
+            </w:r>
+            <w:proofErr w:type="spellStart"/>
+            <w:r>
+              <w:rPr>
+                <w:sz w:val="24"/>
+                <w:szCs w:val="24"/>
+              </w:rPr>
+              <w:t>với</w:t>
+            </w:r>
+            <w:proofErr w:type="spellEnd"/>
+            <w:r>
+              <w:rPr>
+                <w:sz w:val="24"/>
+                <w:szCs w:val="24"/>
+              </w:rPr>
+              <w:t xml:space="preserve"> </w:t>
+            </w:r>
+            <w:r>
+              <w:rPr>
+                <w:b/>
+                <w:bCs/>
+                <w:sz w:val="24"/>
+                <w:szCs w:val="24"/>
+              </w:rPr>
+              <w:t xml:space="preserve">100 % </w:t>
+            </w:r>
+            <w:r>
+              <w:rPr>
+                <w:b/>
+                <w:bCs/>
+                <w:sz w:val="24"/>
+                <w:szCs w:val="24"/>
+              </w:rPr>
+              <w:lastRenderedPageBreak/>
+              <w:t xml:space="preserve">Stacked bar chart </w:t>
+            </w:r>
+            <w:proofErr w:type="spellStart"/>
+            <w:r>
+              <w:rPr>
+                <w:b/>
+                <w:bCs/>
+                <w:sz w:val="24"/>
+                <w:szCs w:val="24"/>
+              </w:rPr>
+              <w:t>dạng</w:t>
+            </w:r>
+            <w:proofErr w:type="spellEnd"/>
+            <w:r>
+              <w:rPr>
+                <w:b/>
+                <w:bCs/>
+                <w:sz w:val="24"/>
+                <w:szCs w:val="24"/>
+              </w:rPr>
+              <w:t xml:space="preserve"> </w:t>
+            </w:r>
+            <w:proofErr w:type="spellStart"/>
+            <w:r>
+              <w:rPr>
+                <w:b/>
+                <w:bCs/>
+                <w:sz w:val="24"/>
+                <w:szCs w:val="24"/>
+              </w:rPr>
+              <w:t>đứng</w:t>
+            </w:r>
+            <w:proofErr w:type="spellEnd"/>
+          </w:p>
+          <w:p>
+            <w:pPr>
+              <w:rPr>
+                <w:sz w:val="24"/>
+                <w:szCs w:val="24"/>
+              </w:rPr>
+            </w:pPr>
+            <w:r>
+              <w:rPr>
+                <w:sz w:val="24"/>
+                <w:szCs w:val="24"/>
+              </w:rPr>
+              <w:t xml:space="preserve">- </w:t>
+            </w:r>
+            <w:proofErr w:type="spellStart"/>
+            <w:r>
+              <w:rPr>
+                <w:b/>
+                <w:bCs/>
+                <w:sz w:val="24"/>
+                <w:szCs w:val="24"/>
+              </w:rPr>
+              <w:t>barchart</w:t>
+            </w:r>
+            <w:proofErr w:type="spellEnd"/>
+            <w:r>
+              <w:rPr>
+                <w:sz w:val="24"/>
+                <w:szCs w:val="24"/>
+              </w:rPr>
+              <w:t xml:space="preserve"> </w:t>
+            </w:r>
+            <w:proofErr w:type="spellStart"/>
+            <w:r>
+              <w:rPr>
+                <w:sz w:val="24"/>
+                <w:szCs w:val="24"/>
+              </w:rPr>
+              <w:t>một</w:t>
+            </w:r>
+            <w:proofErr w:type="spellEnd"/>
+            <w:r>
+              <w:rPr>
+                <w:sz w:val="24"/>
+                <w:szCs w:val="24"/>
+              </w:rPr>
+              <w:t xml:space="preserve"> </w:t>
+            </w:r>
+            <w:proofErr w:type="spellStart"/>
+            <w:r>
+              <w:rPr>
+                <w:sz w:val="24"/>
+                <w:szCs w:val="24"/>
+              </w:rPr>
+              <w:t>số</w:t>
+            </w:r>
+            <w:proofErr w:type="spellEnd"/>
+            <w:r>
+              <w:rPr>
+                <w:sz w:val="24"/>
+                <w:szCs w:val="24"/>
+              </w:rPr>
+              <w:t xml:space="preserve"> </w:t>
+            </w:r>
+            <w:proofErr w:type="spellStart"/>
+            <w:r>
+              <w:rPr>
+                <w:sz w:val="24"/>
+                <w:szCs w:val="24"/>
+              </w:rPr>
+              <w:t>dịch</w:t>
+            </w:r>
+            <w:proofErr w:type="spellEnd"/>
+            <w:r>
+              <w:rPr>
+                <w:sz w:val="24"/>
+                <w:szCs w:val="24"/>
+              </w:rPr>
+              <w:t xml:space="preserve"> </w:t>
+            </w:r>
+            <w:proofErr w:type="spellStart"/>
+            <w:r>
+              <w:rPr>
+                <w:sz w:val="24"/>
+                <w:szCs w:val="24"/>
+              </w:rPr>
+              <w:t>vụ</w:t>
+            </w:r>
+            <w:proofErr w:type="spellEnd"/>
+            <w:r>
+              <w:rPr>
+                <w:sz w:val="24"/>
+                <w:szCs w:val="24"/>
+              </w:rPr>
+              <w:t>: "</w:t>
+            </w:r>
+            <w:proofErr w:type="spellStart"/>
+            <w:r>
+              <w:rPr>
+                <w:sz w:val="24"/>
+                <w:szCs w:val="24"/>
+              </w:rPr>
+              <w:t>có</w:t>
+            </w:r>
+            <w:proofErr w:type="spellEnd"/>
+            <w:r>
+              <w:rPr>
+                <w:sz w:val="24"/>
+                <w:szCs w:val="24"/>
+              </w:rPr>
+              <w:t xml:space="preserve"> </w:t>
+            </w:r>
+            <w:proofErr w:type="spellStart"/>
+            <w:r>
+              <w:rPr>
+                <w:sz w:val="24"/>
+                <w:szCs w:val="24"/>
+              </w:rPr>
+              <w:t>wifi</w:t>
+            </w:r>
+            <w:proofErr w:type="spellEnd"/>
+            <w:r>
+              <w:rPr>
+                <w:sz w:val="24"/>
+                <w:szCs w:val="24"/>
+              </w:rPr>
+              <w:t>", "</w:t>
+            </w:r>
+            <w:proofErr w:type="spellStart"/>
+            <w:r>
+              <w:rPr>
+                <w:sz w:val="24"/>
+                <w:szCs w:val="24"/>
+              </w:rPr>
+              <w:t>có</w:t>
+            </w:r>
+            <w:proofErr w:type="spellEnd"/>
+            <w:r>
+              <w:rPr>
+                <w:sz w:val="24"/>
+                <w:szCs w:val="24"/>
+              </w:rPr>
+              <w:t xml:space="preserve"> </w:t>
+            </w:r>
+            <w:proofErr w:type="spellStart"/>
+            <w:r>
+              <w:rPr>
+                <w:sz w:val="24"/>
+                <w:szCs w:val="24"/>
+              </w:rPr>
+              <w:t>chỗ</w:t>
+            </w:r>
+            <w:proofErr w:type="spellEnd"/>
+            <w:r>
+              <w:rPr>
+                <w:sz w:val="24"/>
+                <w:szCs w:val="24"/>
+              </w:rPr>
+              <w:t xml:space="preserve"> </w:t>
+            </w:r>
+            <w:proofErr w:type="spellStart"/>
+            <w:r>
+              <w:rPr>
+                <w:sz w:val="24"/>
+                <w:szCs w:val="24"/>
+              </w:rPr>
+              <w:t>đậu</w:t>
+            </w:r>
+            <w:proofErr w:type="spellEnd"/>
+            <w:r>
+              <w:rPr>
+                <w:sz w:val="24"/>
+                <w:szCs w:val="24"/>
+              </w:rPr>
+              <w:t xml:space="preserve"> </w:t>
+            </w:r>
+            <w:proofErr w:type="spellStart"/>
+            <w:r>
+              <w:rPr>
+                <w:sz w:val="24"/>
+                <w:szCs w:val="24"/>
+              </w:rPr>
+              <w:t>ôtô</w:t>
+            </w:r>
+            <w:proofErr w:type="spellEnd"/>
+            <w:r>
+              <w:rPr>
+                <w:sz w:val="24"/>
+                <w:szCs w:val="24"/>
+              </w:rPr>
+              <w:t>", "</w:t>
+            </w:r>
+            <w:proofErr w:type="spellStart"/>
+            <w:r>
+              <w:rPr>
+                <w:sz w:val="24"/>
+                <w:szCs w:val="24"/>
+              </w:rPr>
+              <w:t>có</w:t>
+            </w:r>
+            <w:proofErr w:type="spellEnd"/>
+            <w:r>
+              <w:rPr>
+                <w:sz w:val="24"/>
+                <w:szCs w:val="24"/>
+              </w:rPr>
+              <w:t xml:space="preserve"> karaoke", "</w:t>
+            </w:r>
+            <w:proofErr w:type="spellStart"/>
+            <w:r>
+              <w:rPr>
+                <w:sz w:val="24"/>
+                <w:szCs w:val="24"/>
+              </w:rPr>
+              <w:t>giao</w:t>
+            </w:r>
+            <w:proofErr w:type="spellEnd"/>
+            <w:r>
+              <w:rPr>
+                <w:sz w:val="24"/>
+                <w:szCs w:val="24"/>
+              </w:rPr>
+              <w:t xml:space="preserve"> </w:t>
+            </w:r>
+            <w:proofErr w:type="spellStart"/>
+            <w:r>
+              <w:rPr>
+                <w:sz w:val="24"/>
+                <w:szCs w:val="24"/>
+              </w:rPr>
+              <w:t>hàng</w:t>
+            </w:r>
+            <w:proofErr w:type="spellEnd"/>
+            <w:r>
+              <w:rPr>
+                <w:sz w:val="24"/>
+                <w:szCs w:val="24"/>
+              </w:rPr>
+              <w:t>", "</w:t>
+            </w:r>
+            <w:proofErr w:type="spellStart"/>
+            <w:r>
+              <w:rPr>
+                <w:sz w:val="24"/>
+                <w:szCs w:val="24"/>
+              </w:rPr>
+              <w:t>giữ</w:t>
+            </w:r>
+            <w:proofErr w:type="spellEnd"/>
+            <w:r>
+              <w:rPr>
+                <w:sz w:val="24"/>
+                <w:szCs w:val="24"/>
+              </w:rPr>
+              <w:t xml:space="preserve"> </w:t>
+            </w:r>
+            <w:proofErr w:type="spellStart"/>
+            <w:r>
+              <w:rPr>
+                <w:sz w:val="24"/>
+                <w:szCs w:val="24"/>
+              </w:rPr>
+              <w:t>xe</w:t>
+            </w:r>
+            <w:proofErr w:type="spellEnd"/>
+            <w:r>
+              <w:rPr>
+                <w:sz w:val="24"/>
+                <w:szCs w:val="24"/>
+              </w:rPr>
+              <w:t xml:space="preserve"> </w:t>
+            </w:r>
+            <w:proofErr w:type="spellStart"/>
+            <w:r>
+              <w:rPr>
+                <w:sz w:val="24"/>
+                <w:szCs w:val="24"/>
+              </w:rPr>
+              <w:t>máy</w:t>
+            </w:r>
+            <w:proofErr w:type="spellEnd"/>
+            <w:r>
+              <w:rPr>
+                <w:sz w:val="24"/>
+                <w:szCs w:val="24"/>
+              </w:rPr>
+              <w:t xml:space="preserve"> </w:t>
+            </w:r>
+            <w:proofErr w:type="spellStart"/>
+            <w:r>
+              <w:rPr>
+                <w:sz w:val="24"/>
+                <w:szCs w:val="24"/>
+              </w:rPr>
+              <w:t>miễn</w:t>
+            </w:r>
+            <w:proofErr w:type="spellEnd"/>
+            <w:r>
+              <w:rPr>
+                <w:sz w:val="24"/>
+                <w:szCs w:val="24"/>
+              </w:rPr>
+              <w:t xml:space="preserve"> </w:t>
+            </w:r>
+            <w:proofErr w:type="spellStart"/>
+            <w:r>
+              <w:rPr>
+                <w:sz w:val="24"/>
+                <w:szCs w:val="24"/>
+              </w:rPr>
+              <w:t>phí</w:t>
+            </w:r>
+            <w:proofErr w:type="spellEnd"/>
+            <w:r>
+              <w:rPr>
+                <w:sz w:val="24"/>
+                <w:szCs w:val="24"/>
+              </w:rPr>
+              <w:t xml:space="preserve">" </w:t>
+            </w:r>
+            <w:proofErr w:type="spellStart"/>
+            <w:r>
+              <w:rPr>
+                <w:sz w:val="24"/>
+                <w:szCs w:val="24"/>
+              </w:rPr>
+              <w:t>và</w:t>
+            </w:r>
+            <w:proofErr w:type="spellEnd"/>
+            <w:r>
+              <w:rPr>
+                <w:sz w:val="24"/>
+                <w:szCs w:val="24"/>
+              </w:rPr>
+              <w:t xml:space="preserve"> </w:t>
+            </w:r>
+            <w:proofErr w:type="spellStart"/>
+            <w:r>
+              <w:rPr>
+                <w:sz w:val="24"/>
+                <w:szCs w:val="24"/>
+              </w:rPr>
+              <w:t>số</w:t>
+            </w:r>
+            <w:proofErr w:type="spellEnd"/>
+            <w:r>
+              <w:rPr>
+                <w:sz w:val="24"/>
+                <w:szCs w:val="24"/>
+              </w:rPr>
+              <w:t xml:space="preserve"> </w:t>
+            </w:r>
+            <w:proofErr w:type="spellStart"/>
+            <w:r>
+              <w:rPr>
+                <w:sz w:val="24"/>
+                <w:szCs w:val="24"/>
+              </w:rPr>
+              <w:t>lượng</w:t>
+            </w:r>
+            <w:proofErr w:type="spellEnd"/>
+            <w:r>
+              <w:rPr>
+                <w:sz w:val="24"/>
+                <w:szCs w:val="24"/>
+              </w:rPr>
+              <w:t xml:space="preserve"> </w:t>
+            </w:r>
+            <w:proofErr w:type="spellStart"/>
+            <w:proofErr w:type="gramStart"/>
+            <w:r>
+              <w:rPr>
+                <w:sz w:val="24"/>
+                <w:szCs w:val="24"/>
+              </w:rPr>
+              <w:t>quán</w:t>
+            </w:r>
+            <w:proofErr w:type="spellEnd"/>
+            <w:r>
+              <w:rPr>
+                <w:sz w:val="24"/>
+                <w:szCs w:val="24"/>
+              </w:rPr>
+              <w:t xml:space="preserve"> ;</w:t>
+            </w:r>
+            <w:proofErr w:type="gramEnd"/>
+            <w:r>
+              <w:rPr>
+                <w:sz w:val="24"/>
+                <w:szCs w:val="24"/>
+              </w:rPr>
+              <w:t xml:space="preserve"> </w:t>
+            </w:r>
+            <w:proofErr w:type="spellStart"/>
+            <w:r>
+              <w:rPr>
+                <w:sz w:val="24"/>
+                <w:szCs w:val="24"/>
+              </w:rPr>
+              <w:t>mở</w:t>
+            </w:r>
+            <w:proofErr w:type="spellEnd"/>
+            <w:r>
+              <w:rPr>
+                <w:sz w:val="24"/>
+                <w:szCs w:val="24"/>
+              </w:rPr>
+              <w:t xml:space="preserve"> </w:t>
+            </w:r>
+            <w:proofErr w:type="spellStart"/>
+            <w:r>
+              <w:rPr>
+                <w:sz w:val="24"/>
+                <w:szCs w:val="24"/>
+              </w:rPr>
+              <w:t>rộng</w:t>
+            </w:r>
+            <w:proofErr w:type="spellEnd"/>
+            <w:r>
+              <w:rPr>
+                <w:sz w:val="24"/>
+                <w:szCs w:val="24"/>
+              </w:rPr>
+              <w:t xml:space="preserve"> </w:t>
+            </w:r>
+            <w:proofErr w:type="spellStart"/>
+            <w:r>
+              <w:rPr>
+                <w:sz w:val="24"/>
+                <w:szCs w:val="24"/>
+              </w:rPr>
+              <w:t>ra</w:t>
+            </w:r>
+            <w:proofErr w:type="spellEnd"/>
+            <w:r>
+              <w:rPr>
+                <w:sz w:val="24"/>
+                <w:szCs w:val="24"/>
+              </w:rPr>
+              <w:t xml:space="preserve"> </w:t>
+            </w:r>
+            <w:proofErr w:type="spellStart"/>
+            <w:r>
+              <w:rPr>
+                <w:sz w:val="24"/>
+                <w:szCs w:val="24"/>
+              </w:rPr>
+              <w:t>với</w:t>
+            </w:r>
+            <w:proofErr w:type="spellEnd"/>
+            <w:r>
+              <w:rPr>
+                <w:sz w:val="24"/>
+                <w:szCs w:val="24"/>
+              </w:rPr>
+              <w:t xml:space="preserve"> </w:t>
+            </w:r>
+            <w:r>
+              <w:rPr>
+                <w:b/>
+                <w:bCs/>
+                <w:sz w:val="24"/>
+                <w:szCs w:val="24"/>
+              </w:rPr>
+              <w:t xml:space="preserve">bar chart </w:t>
+            </w:r>
+            <w:proofErr w:type="spellStart"/>
+            <w:r>
+              <w:rPr>
+                <w:b/>
+                <w:bCs/>
+                <w:sz w:val="24"/>
+                <w:szCs w:val="24"/>
+              </w:rPr>
+              <w:t>dạng</w:t>
+            </w:r>
+            <w:proofErr w:type="spellEnd"/>
+            <w:r>
+              <w:rPr>
+                <w:b/>
+                <w:bCs/>
+                <w:sz w:val="24"/>
+                <w:szCs w:val="24"/>
+              </w:rPr>
+              <w:t xml:space="preserve"> </w:t>
+            </w:r>
+            <w:proofErr w:type="spellStart"/>
+            <w:r>
+              <w:rPr>
+                <w:b/>
+                <w:bCs/>
+                <w:sz w:val="24"/>
+                <w:szCs w:val="24"/>
+              </w:rPr>
+              <w:t>ngang</w:t>
+            </w:r>
+            <w:proofErr w:type="spellEnd"/>
+            <w:r>
+              <w:rPr>
+                <w:sz w:val="24"/>
+                <w:szCs w:val="24"/>
+              </w:rPr>
+              <w:t xml:space="preserve"> </w:t>
+            </w:r>
+            <w:proofErr w:type="spellStart"/>
+            <w:r>
+              <w:rPr>
+                <w:sz w:val="24"/>
+                <w:szCs w:val="24"/>
+              </w:rPr>
+              <w:t>với</w:t>
+            </w:r>
+            <w:proofErr w:type="spellEnd"/>
+            <w:r>
+              <w:rPr>
+                <w:sz w:val="24"/>
+                <w:szCs w:val="24"/>
+              </w:rPr>
+              <w:t xml:space="preserve"> field rate &gt;= 5 </w:t>
+            </w:r>
+            <w:proofErr w:type="spellStart"/>
+            <w:r>
+              <w:rPr>
+                <w:sz w:val="24"/>
+                <w:szCs w:val="24"/>
+              </w:rPr>
+              <w:t>và</w:t>
+            </w:r>
+            <w:proofErr w:type="spellEnd"/>
+            <w:r>
+              <w:rPr>
+                <w:sz w:val="24"/>
+                <w:szCs w:val="24"/>
+              </w:rPr>
+              <w:t xml:space="preserve"> &lt; 5</w:t>
+            </w:r>
+          </w:p>
+          <w:p>
+            <w:pPr>
+              <w:rPr>
+                <w:sz w:val="24"/>
+                <w:szCs w:val="24"/>
+              </w:rPr>
+            </w:pPr>
+            <w:r>
+              <w:rPr>
+                <w:sz w:val="24"/>
+                <w:szCs w:val="24"/>
+              </w:rPr>
+              <w:t xml:space="preserve">- </w:t>
+            </w:r>
+            <w:r>
+              <w:rPr>
+                <w:b/>
+                <w:bCs/>
+                <w:sz w:val="24"/>
+                <w:szCs w:val="24"/>
+              </w:rPr>
+              <w:t>scatter plot</w:t>
+            </w:r>
+            <w:r>
+              <w:rPr>
+                <w:sz w:val="24"/>
+                <w:szCs w:val="24"/>
+              </w:rPr>
+              <w:t xml:space="preserve"> </w:t>
+            </w:r>
+            <w:r>
+              <w:rPr>
+                <w:sz w:val="24"/>
+                <w:szCs w:val="24"/>
+              </w:rPr>
+              <w:t xml:space="preserve">rate, </w:t>
+            </w:r>
+            <w:proofErr w:type="spellStart"/>
+            <w:r>
+              <w:rPr>
+                <w:sz w:val="24"/>
+                <w:szCs w:val="24"/>
+              </w:rPr>
+              <w:t>rate_count</w:t>
+            </w:r>
+            <w:proofErr w:type="spellEnd"/>
+            <w:r>
+              <w:rPr>
+                <w:sz w:val="24"/>
+                <w:szCs w:val="24"/>
+              </w:rPr>
+              <w:t xml:space="preserve">; </w:t>
+            </w:r>
+            <w:proofErr w:type="spellStart"/>
+            <w:r>
+              <w:rPr>
+                <w:sz w:val="24"/>
+                <w:szCs w:val="24"/>
+              </w:rPr>
+              <w:t>mở</w:t>
+            </w:r>
+            <w:proofErr w:type="spellEnd"/>
+            <w:r>
+              <w:rPr>
+                <w:sz w:val="24"/>
+                <w:szCs w:val="24"/>
+              </w:rPr>
+              <w:t xml:space="preserve"> </w:t>
+            </w:r>
+            <w:proofErr w:type="spellStart"/>
+            <w:r>
+              <w:rPr>
+                <w:sz w:val="24"/>
+                <w:szCs w:val="24"/>
+              </w:rPr>
+              <w:t>rộng</w:t>
+            </w:r>
+            <w:proofErr w:type="spellEnd"/>
+            <w:r>
+              <w:rPr>
+                <w:sz w:val="24"/>
+                <w:szCs w:val="24"/>
+              </w:rPr>
+              <w:t xml:space="preserve"> </w:t>
+            </w:r>
+            <w:proofErr w:type="spellStart"/>
+            <w:r>
+              <w:rPr>
+                <w:sz w:val="24"/>
+                <w:szCs w:val="24"/>
+              </w:rPr>
+              <w:t>ra</w:t>
+            </w:r>
+            <w:proofErr w:type="spellEnd"/>
+            <w:r>
+              <w:rPr>
+                <w:sz w:val="24"/>
+                <w:szCs w:val="24"/>
+              </w:rPr>
+              <w:t xml:space="preserve"> </w:t>
+            </w:r>
+            <w:proofErr w:type="spellStart"/>
+            <w:r>
+              <w:rPr>
+                <w:sz w:val="24"/>
+                <w:szCs w:val="24"/>
+              </w:rPr>
+              <w:t>với</w:t>
+            </w:r>
+            <w:proofErr w:type="spellEnd"/>
+            <w:r>
+              <w:rPr>
+                <w:sz w:val="24"/>
+                <w:szCs w:val="24"/>
+              </w:rPr>
+              <w:t xml:space="preserve"> website</w:t>
+            </w:r>
+          </w:p>
+          <w:p>
+            <w:pPr>
+              <w:rPr>
+                <w:sz w:val="24"/>
+                <w:szCs w:val="24"/>
+              </w:rPr>
+            </w:pPr>
+            <w:r>
+              <w:rPr>
+                <w:sz w:val="24"/>
+                <w:szCs w:val="24"/>
+              </w:rPr>
+              <w:t>-</w:t>
+            </w:r>
+            <w:r>
+              <w:rPr>
+                <w:sz w:val="24"/>
+                <w:szCs w:val="24"/>
+              </w:rPr>
+              <w:t xml:space="preserve"> </w:t>
+            </w:r>
+            <w:r>
+              <w:rPr>
+                <w:b/>
+                <w:bCs/>
+                <w:sz w:val="24"/>
+                <w:szCs w:val="24"/>
+              </w:rPr>
+              <w:t>scatter plot</w:t>
+            </w:r>
+            <w:r>
+              <w:rPr>
+                <w:sz w:val="24"/>
+                <w:szCs w:val="24"/>
+              </w:rPr>
+              <w:t xml:space="preserve"> </w:t>
+            </w:r>
+            <w:proofErr w:type="spellStart"/>
+            <w:r>
+              <w:rPr>
+                <w:sz w:val="24"/>
+                <w:szCs w:val="24"/>
+              </w:rPr>
+              <w:t>price_from</w:t>
+            </w:r>
+            <w:proofErr w:type="spellEnd"/>
+            <w:r>
+              <w:rPr>
+                <w:sz w:val="24"/>
+                <w:szCs w:val="24"/>
+              </w:rPr>
+              <w:t xml:space="preserve">, </w:t>
+            </w:r>
+            <w:proofErr w:type="spellStart"/>
+            <w:r>
+              <w:rPr>
+                <w:sz w:val="24"/>
+                <w:szCs w:val="24"/>
+              </w:rPr>
+              <w:t>price_</w:t>
+            </w:r>
+            <w:proofErr w:type="gramStart"/>
+            <w:r>
+              <w:rPr>
+                <w:sz w:val="24"/>
+                <w:szCs w:val="24"/>
+              </w:rPr>
+              <w:t>to</w:t>
+            </w:r>
+            <w:proofErr w:type="spellEnd"/>
+            <w:r>
+              <w:rPr>
+                <w:sz w:val="24"/>
+                <w:szCs w:val="24"/>
+              </w:rPr>
+              <w:t>;</w:t>
+            </w:r>
+            <w:proofErr w:type="gramEnd"/>
+          </w:p>
+          <w:p>
+            <w:pPr>
+              <w:rPr>
+                <w:sz w:val="24"/>
+                <w:szCs w:val="24"/>
+              </w:rPr>
+            </w:pPr>
+            <w:r>
+              <w:rPr>
+                <w:sz w:val="24"/>
+                <w:szCs w:val="24"/>
+              </w:rPr>
+              <w:t xml:space="preserve">- </w:t>
+            </w:r>
+            <w:r>
+              <w:rPr>
+                <w:b/>
+                <w:bCs/>
+                <w:sz w:val="24"/>
+                <w:szCs w:val="24"/>
+              </w:rPr>
+              <w:t>scatter plot</w:t>
+            </w:r>
+            <w:r>
+              <w:rPr>
+                <w:sz w:val="24"/>
+                <w:szCs w:val="24"/>
+              </w:rPr>
+              <w:t xml:space="preserve"> </w:t>
+            </w:r>
+            <w:proofErr w:type="spellStart"/>
+            <w:r>
+              <w:rPr>
+                <w:sz w:val="24"/>
+                <w:szCs w:val="24"/>
+              </w:rPr>
+              <w:t>rate_count</w:t>
+            </w:r>
+            <w:proofErr w:type="spellEnd"/>
+            <w:r>
+              <w:rPr>
+                <w:sz w:val="24"/>
+                <w:szCs w:val="24"/>
+              </w:rPr>
+              <w:t xml:space="preserve">, </w:t>
+            </w:r>
+            <w:proofErr w:type="spellStart"/>
+            <w:r>
+              <w:rPr>
+                <w:sz w:val="24"/>
+                <w:szCs w:val="24"/>
+              </w:rPr>
+              <w:t>favorite</w:t>
+            </w:r>
+            <w:proofErr w:type="spellEnd"/>
+            <w:r>
+              <w:rPr>
+                <w:sz w:val="24"/>
+                <w:szCs w:val="24"/>
+              </w:rPr>
+              <w:t xml:space="preserve">; </w:t>
+            </w:r>
+            <w:proofErr w:type="spellStart"/>
+            <w:r>
+              <w:rPr>
+                <w:sz w:val="24"/>
+                <w:szCs w:val="24"/>
+              </w:rPr>
+              <w:t>mở</w:t>
+            </w:r>
+            <w:proofErr w:type="spellEnd"/>
+            <w:r>
+              <w:rPr>
+                <w:sz w:val="24"/>
+                <w:szCs w:val="24"/>
+              </w:rPr>
+              <w:t xml:space="preserve"> </w:t>
+            </w:r>
+            <w:proofErr w:type="spellStart"/>
+            <w:r>
+              <w:rPr>
+                <w:sz w:val="24"/>
+                <w:szCs w:val="24"/>
+              </w:rPr>
+              <w:t>rộng</w:t>
+            </w:r>
+            <w:proofErr w:type="spellEnd"/>
+            <w:r>
+              <w:rPr>
+                <w:sz w:val="24"/>
+                <w:szCs w:val="24"/>
+              </w:rPr>
+              <w:t xml:space="preserve"> </w:t>
+            </w:r>
+            <w:proofErr w:type="spellStart"/>
+            <w:r>
+              <w:rPr>
+                <w:sz w:val="24"/>
+                <w:szCs w:val="24"/>
+              </w:rPr>
+              <w:t>ra</w:t>
+            </w:r>
+            <w:proofErr w:type="spellEnd"/>
+            <w:r>
+              <w:rPr>
+                <w:sz w:val="24"/>
+                <w:szCs w:val="24"/>
+              </w:rPr>
+              <w:t xml:space="preserve"> </w:t>
+            </w:r>
+            <w:proofErr w:type="spellStart"/>
+            <w:r>
+              <w:rPr>
+                <w:sz w:val="24"/>
+                <w:szCs w:val="24"/>
+              </w:rPr>
+              <w:t>với</w:t>
+            </w:r>
+            <w:proofErr w:type="spellEnd"/>
+            <w:r>
+              <w:rPr>
+                <w:sz w:val="24"/>
+                <w:szCs w:val="24"/>
+              </w:rPr>
+              <w:t xml:space="preserve"> </w:t>
+            </w:r>
+            <w:proofErr w:type="spellStart"/>
+            <w:r>
+              <w:rPr>
+                <w:b/>
+                <w:bCs/>
+                <w:sz w:val="24"/>
+                <w:szCs w:val="24"/>
+              </w:rPr>
+              <w:t>scatterplot</w:t>
+            </w:r>
+            <w:r>
+              <w:rPr>
+                <w:b/>
+                <w:bCs/>
+                <w:sz w:val="24"/>
+                <w:szCs w:val="24"/>
+              </w:rPr>
+              <w:t>histogram</w:t>
+            </w:r>
+            <w:proofErr w:type="spellEnd"/>
+          </w:p>
+          <w:p>
+            <w:pPr>
+              <w:rPr>
+                <w:sz w:val="24"/>
+                <w:szCs w:val="24"/>
+              </w:rPr>
+            </w:pPr>
+            <w:r>
+              <w:rPr>
+                <w:sz w:val="24"/>
+                <w:szCs w:val="24"/>
+              </w:rPr>
+              <w:t xml:space="preserve">- </w:t>
+            </w:r>
+            <w:r>
+              <w:rPr>
+                <w:b/>
+                <w:bCs/>
+                <w:sz w:val="24"/>
+                <w:szCs w:val="24"/>
+              </w:rPr>
+              <w:t>correlogram</w:t>
+            </w:r>
+            <w:r>
+              <w:rPr>
+                <w:sz w:val="24"/>
+                <w:szCs w:val="24"/>
+              </w:rPr>
+              <w:t xml:space="preserve"> ‘</w:t>
+            </w:r>
+            <w:r>
+              <w:rPr>
+                <w:sz w:val="24"/>
+                <w:szCs w:val="24"/>
+              </w:rPr>
+              <w:t>rate', '</w:t>
+            </w:r>
+            <w:proofErr w:type="spellStart"/>
+            <w:r>
+              <w:rPr>
+                <w:sz w:val="24"/>
+                <w:szCs w:val="24"/>
+              </w:rPr>
+              <w:t>rate_count</w:t>
+            </w:r>
+            <w:proofErr w:type="spellEnd"/>
+            <w:r>
+              <w:rPr>
+                <w:sz w:val="24"/>
+                <w:szCs w:val="24"/>
+              </w:rPr>
+              <w:t>', '</w:t>
+            </w:r>
+            <w:proofErr w:type="spellStart"/>
+            <w:r>
+              <w:rPr>
+                <w:sz w:val="24"/>
+                <w:szCs w:val="24"/>
+              </w:rPr>
+              <w:t>price_from</w:t>
+            </w:r>
+            <w:proofErr w:type="spellEnd"/>
+            <w:r>
+              <w:rPr>
+                <w:sz w:val="24"/>
+                <w:szCs w:val="24"/>
+              </w:rPr>
+              <w:t>', '</w:t>
+            </w:r>
+            <w:proofErr w:type="spellStart"/>
+            <w:r>
+              <w:rPr>
+                <w:sz w:val="24"/>
+                <w:szCs w:val="24"/>
+              </w:rPr>
+              <w:t>price_to</w:t>
+            </w:r>
+            <w:proofErr w:type="spellEnd"/>
+            <w:r>
+              <w:rPr>
+                <w:sz w:val="24"/>
+                <w:szCs w:val="24"/>
+              </w:rPr>
+              <w:t xml:space="preserve">’ </w:t>
+            </w:r>
+          </w:p>
+          <w:p>
+            <w:pPr>
+              <w:rPr>
+                <w:sz w:val="24"/>
+                <w:szCs w:val="24"/>
+              </w:rPr>
+            </w:pPr>
+            <w:r>
+              <w:rPr>
+                <w:sz w:val="24"/>
+                <w:szCs w:val="24"/>
+              </w:rPr>
+              <w:t xml:space="preserve">- </w:t>
+            </w:r>
+            <w:r>
+              <w:rPr>
+                <w:b/>
+                <w:bCs/>
+                <w:sz w:val="24"/>
+                <w:szCs w:val="24"/>
+              </w:rPr>
+              <w:t>bubble plot</w:t>
+            </w:r>
+            <w:r>
+              <w:rPr>
+                <w:sz w:val="24"/>
+                <w:szCs w:val="24"/>
+              </w:rPr>
+              <w:t xml:space="preserve"> </w:t>
+            </w:r>
+            <w:proofErr w:type="spellStart"/>
+            <w:proofErr w:type="gramStart"/>
+            <w:r>
+              <w:rPr>
+                <w:sz w:val="24"/>
+                <w:szCs w:val="24"/>
+              </w:rPr>
+              <w:t>rate,rate</w:t>
+            </w:r>
+            <w:proofErr w:type="gramEnd"/>
+            <w:r>
+              <w:rPr>
+                <w:sz w:val="24"/>
+                <w:szCs w:val="24"/>
+              </w:rPr>
+              <w:t>_count,favorite</w:t>
+            </w:r>
+            <w:proofErr w:type="spellEnd"/>
+          </w:p>
+          <w:p>
+            <w:pPr>
+              <w:rPr>
+                <w:sz w:val="24"/>
+                <w:szCs w:val="24"/>
+              </w:rPr>
+            </w:pPr>
+            <w:r>
+              <w:rPr>
+                <w:sz w:val="24"/>
+                <w:szCs w:val="24"/>
+              </w:rPr>
+              <w:t xml:space="preserve">- </w:t>
+            </w:r>
+            <w:r>
+              <w:rPr>
+                <w:b/>
+                <w:bCs/>
+                <w:sz w:val="24"/>
+                <w:szCs w:val="24"/>
+              </w:rPr>
+              <w:t>heat map</w:t>
+            </w:r>
+            <w:r>
+              <w:rPr>
+                <w:sz w:val="24"/>
+                <w:szCs w:val="24"/>
+              </w:rPr>
+              <w:t xml:space="preserve"> </w:t>
+            </w:r>
+            <w:proofErr w:type="spellStart"/>
+            <w:proofErr w:type="gramStart"/>
+            <w:r>
+              <w:rPr>
+                <w:sz w:val="24"/>
+                <w:szCs w:val="24"/>
+              </w:rPr>
+              <w:t>rate,rate</w:t>
+            </w:r>
+            <w:proofErr w:type="gramEnd"/>
+            <w:r>
+              <w:rPr>
+                <w:sz w:val="24"/>
+                <w:szCs w:val="24"/>
+              </w:rPr>
+              <w:t>_count,district</w:t>
+            </w:r>
+            <w:proofErr w:type="spellEnd"/>
+          </w:p>
           <w:p>
             <w:pPr>
               <w:rPr>

</xml_diff>

<commit_message>
chi tiet phan cong
</commit_message>
<xml_diff>
--- a/Report/ChiTietPhanCong.docx
+++ b/Report/ChiTietPhanCong.docx
@@ -99,7 +99,6 @@
                 <w:szCs w:val="32"/>
               </w:rPr>
             </w:pPr>
-            <w:proofErr w:type="spellStart"/>
             <w:r>
               <w:rPr>
                 <w:b/>
@@ -109,7 +108,6 @@
               </w:rPr>
               <w:t>Hiếu</w:t>
             </w:r>
-            <w:proofErr w:type="spellEnd"/>
           </w:p>
         </w:tc>
         <w:tc>
@@ -2134,6 +2132,216 @@
                 <w:szCs w:val="24"/>
               </w:rPr>
             </w:pPr>
+            <w:proofErr w:type="spellStart"/>
+            <w:r>
+              <w:rPr>
+                <w:sz w:val="24"/>
+                <w:szCs w:val="24"/>
+              </w:rPr>
+              <w:t>Muc</w:t>
+            </w:r>
+            <w:proofErr w:type="spellEnd"/>
+            <w:r>
+              <w:rPr>
+                <w:sz w:val="24"/>
+                <w:szCs w:val="24"/>
+              </w:rPr>
+              <w:t xml:space="preserve"> 3,4,5: Hiếu section</w:t>
+            </w:r>
+          </w:p>
+          <w:p>
+            <w:pPr>
+              <w:rPr>
+                <w:sz w:val="24"/>
+                <w:szCs w:val="24"/>
+              </w:rPr>
+            </w:pPr>
+            <w:r>
+              <w:rPr>
+                <w:sz w:val="24"/>
+                <w:szCs w:val="24"/>
+              </w:rPr>
+              <w:t xml:space="preserve">- </w:t>
+            </w:r>
+            <w:r>
+              <w:rPr>
+                <w:b/>
+                <w:bCs/>
+                <w:sz w:val="24"/>
+                <w:szCs w:val="24"/>
+              </w:rPr>
+              <w:t>Bar chart</w:t>
+            </w:r>
+            <w:r>
+              <w:rPr>
+                <w:sz w:val="24"/>
+                <w:szCs w:val="24"/>
+              </w:rPr>
+              <w:t xml:space="preserve">: district, </w:t>
+            </w:r>
+            <w:proofErr w:type="spellStart"/>
+            <w:r>
+              <w:rPr>
+                <w:sz w:val="24"/>
+                <w:szCs w:val="24"/>
+              </w:rPr>
+              <w:t>price_from</w:t>
+            </w:r>
+            <w:proofErr w:type="spellEnd"/>
+            <w:r>
+              <w:rPr>
+                <w:sz w:val="24"/>
+                <w:szCs w:val="24"/>
+              </w:rPr>
+              <w:t xml:space="preserve">, </w:t>
+            </w:r>
+            <w:proofErr w:type="spellStart"/>
+            <w:r>
+              <w:rPr>
+                <w:sz w:val="24"/>
+                <w:szCs w:val="24"/>
+              </w:rPr>
+              <w:t>price_to</w:t>
+            </w:r>
+            <w:proofErr w:type="spellEnd"/>
+          </w:p>
+          <w:p>
+            <w:pPr>
+              <w:rPr>
+                <w:sz w:val="24"/>
+                <w:szCs w:val="24"/>
+              </w:rPr>
+            </w:pPr>
+            <w:r>
+              <w:rPr>
+                <w:sz w:val="24"/>
+                <w:szCs w:val="24"/>
+              </w:rPr>
+              <w:t xml:space="preserve">- </w:t>
+            </w:r>
+            <w:r>
+              <w:rPr>
+                <w:b/>
+                <w:bCs/>
+                <w:sz w:val="24"/>
+                <w:szCs w:val="24"/>
+              </w:rPr>
+              <w:t>Bar chart</w:t>
+            </w:r>
+            <w:r>
+              <w:rPr>
+                <w:sz w:val="24"/>
+                <w:szCs w:val="24"/>
+              </w:rPr>
+              <w:t xml:space="preserve">: district, rate, </w:t>
+            </w:r>
+            <w:proofErr w:type="spellStart"/>
+            <w:r>
+              <w:rPr>
+                <w:sz w:val="24"/>
+                <w:szCs w:val="24"/>
+              </w:rPr>
+              <w:t>favorite</w:t>
+            </w:r>
+            <w:proofErr w:type="spellEnd"/>
+          </w:p>
+          <w:p>
+            <w:pPr>
+              <w:rPr>
+                <w:sz w:val="24"/>
+                <w:szCs w:val="24"/>
+              </w:rPr>
+            </w:pPr>
+            <w:r>
+              <w:rPr>
+                <w:sz w:val="24"/>
+                <w:szCs w:val="24"/>
+              </w:rPr>
+              <w:t>-</w:t>
+            </w:r>
+            <w:r>
+              <w:rPr>
+                <w:b/>
+                <w:bCs/>
+                <w:sz w:val="24"/>
+                <w:szCs w:val="24"/>
+              </w:rPr>
+              <w:t xml:space="preserve"> Scatter Plot</w:t>
+            </w:r>
+            <w:r>
+              <w:rPr>
+                <w:sz w:val="24"/>
+                <w:szCs w:val="24"/>
+              </w:rPr>
+              <w:t xml:space="preserve">: </w:t>
+            </w:r>
+            <w:proofErr w:type="spellStart"/>
+            <w:proofErr w:type="gramStart"/>
+            <w:r>
+              <w:rPr>
+                <w:sz w:val="24"/>
+                <w:szCs w:val="24"/>
+              </w:rPr>
+              <w:t>district,other</w:t>
+            </w:r>
+            <w:proofErr w:type="gramEnd"/>
+            <w:r>
+              <w:rPr>
+                <w:sz w:val="24"/>
+                <w:szCs w:val="24"/>
+              </w:rPr>
+              <w:t>_services</w:t>
+            </w:r>
+            <w:proofErr w:type="spellEnd"/>
+            <w:r>
+              <w:rPr>
+                <w:sz w:val="24"/>
+                <w:szCs w:val="24"/>
+              </w:rPr>
+              <w:t>, rate</w:t>
+            </w:r>
+          </w:p>
+          <w:p>
+            <w:pPr>
+              <w:rPr>
+                <w:sz w:val="24"/>
+                <w:szCs w:val="24"/>
+              </w:rPr>
+            </w:pPr>
+            <w:r>
+              <w:rPr>
+                <w:b/>
+                <w:bCs/>
+                <w:sz w:val="24"/>
+                <w:szCs w:val="24"/>
+              </w:rPr>
+              <w:t xml:space="preserve">- </w:t>
+            </w:r>
+            <w:r>
+              <w:rPr>
+                <w:b/>
+                <w:bCs/>
+                <w:sz w:val="24"/>
+                <w:szCs w:val="24"/>
+              </w:rPr>
+              <w:t>Bar chart</w:t>
+            </w:r>
+            <w:r>
+              <w:rPr>
+                <w:sz w:val="24"/>
+                <w:szCs w:val="24"/>
+              </w:rPr>
+              <w:t xml:space="preserve">: district, name, </w:t>
+            </w:r>
+            <w:proofErr w:type="spellStart"/>
+            <w:r>
+              <w:rPr>
+                <w:sz w:val="24"/>
+                <w:szCs w:val="24"/>
+              </w:rPr>
+              <w:t>other_services</w:t>
+            </w:r>
+            <w:proofErr w:type="spellEnd"/>
           </w:p>
         </w:tc>
         <w:tc>
@@ -4603,8 +4811,123 @@
       </w:rPr>
     </w:lvl>
   </w:abstractNum>
+  <w:abstractNum w:abstractNumId="1" w15:restartNumberingAfterBreak="0">
+    <w:nsid w:val="55D76435"/>
+    <w:multiLevelType w:val="hybridMultilevel"/>
+    <w:tmpl w:val="B6626DEE"/>
+    <w:lvl w:ilvl="0" w:tplc="8A0210EE">
+      <w:numFmt w:val="bullet"/>
+      <w:lvlText w:val="-"/>
+      <w:lvlJc w:val="left"/>
+      <w:pPr>
+        <w:ind w:left="720" w:hanging="360"/>
+      </w:pPr>
+      <w:rPr>
+        <w:rFonts w:ascii="Calibri" w:eastAsiaTheme="minorHAnsi" w:hAnsi="Calibri" w:cs="Calibri" w:hint="default"/>
+      </w:rPr>
+    </w:lvl>
+    <w:lvl w:ilvl="1" w:tplc="042A0003" w:tentative="1">
+      <w:start w:val="1"/>
+      <w:numFmt w:val="bullet"/>
+      <w:lvlText w:val="o"/>
+      <w:lvlJc w:val="left"/>
+      <w:pPr>
+        <w:ind w:left="1440" w:hanging="360"/>
+      </w:pPr>
+      <w:rPr>
+        <w:rFonts w:ascii="Courier New" w:hAnsi="Courier New" w:cs="Courier New" w:hint="default"/>
+      </w:rPr>
+    </w:lvl>
+    <w:lvl w:ilvl="2" w:tplc="042A0005" w:tentative="1">
+      <w:start w:val="1"/>
+      <w:numFmt w:val="bullet"/>
+      <w:lvlText w:val=""/>
+      <w:lvlJc w:val="left"/>
+      <w:pPr>
+        <w:ind w:left="2160" w:hanging="360"/>
+      </w:pPr>
+      <w:rPr>
+        <w:rFonts w:ascii="Wingdings" w:hAnsi="Wingdings" w:hint="default"/>
+      </w:rPr>
+    </w:lvl>
+    <w:lvl w:ilvl="3" w:tplc="042A0001" w:tentative="1">
+      <w:start w:val="1"/>
+      <w:numFmt w:val="bullet"/>
+      <w:lvlText w:val=""/>
+      <w:lvlJc w:val="left"/>
+      <w:pPr>
+        <w:ind w:left="2880" w:hanging="360"/>
+      </w:pPr>
+      <w:rPr>
+        <w:rFonts w:ascii="Symbol" w:hAnsi="Symbol" w:hint="default"/>
+      </w:rPr>
+    </w:lvl>
+    <w:lvl w:ilvl="4" w:tplc="042A0003" w:tentative="1">
+      <w:start w:val="1"/>
+      <w:numFmt w:val="bullet"/>
+      <w:lvlText w:val="o"/>
+      <w:lvlJc w:val="left"/>
+      <w:pPr>
+        <w:ind w:left="3600" w:hanging="360"/>
+      </w:pPr>
+      <w:rPr>
+        <w:rFonts w:ascii="Courier New" w:hAnsi="Courier New" w:cs="Courier New" w:hint="default"/>
+      </w:rPr>
+    </w:lvl>
+    <w:lvl w:ilvl="5" w:tplc="042A0005" w:tentative="1">
+      <w:start w:val="1"/>
+      <w:numFmt w:val="bullet"/>
+      <w:lvlText w:val=""/>
+      <w:lvlJc w:val="left"/>
+      <w:pPr>
+        <w:ind w:left="4320" w:hanging="360"/>
+      </w:pPr>
+      <w:rPr>
+        <w:rFonts w:ascii="Wingdings" w:hAnsi="Wingdings" w:hint="default"/>
+      </w:rPr>
+    </w:lvl>
+    <w:lvl w:ilvl="6" w:tplc="042A0001" w:tentative="1">
+      <w:start w:val="1"/>
+      <w:numFmt w:val="bullet"/>
+      <w:lvlText w:val=""/>
+      <w:lvlJc w:val="left"/>
+      <w:pPr>
+        <w:ind w:left="5040" w:hanging="360"/>
+      </w:pPr>
+      <w:rPr>
+        <w:rFonts w:ascii="Symbol" w:hAnsi="Symbol" w:hint="default"/>
+      </w:rPr>
+    </w:lvl>
+    <w:lvl w:ilvl="7" w:tplc="042A0003" w:tentative="1">
+      <w:start w:val="1"/>
+      <w:numFmt w:val="bullet"/>
+      <w:lvlText w:val="o"/>
+      <w:lvlJc w:val="left"/>
+      <w:pPr>
+        <w:ind w:left="5760" w:hanging="360"/>
+      </w:pPr>
+      <w:rPr>
+        <w:rFonts w:ascii="Courier New" w:hAnsi="Courier New" w:cs="Courier New" w:hint="default"/>
+      </w:rPr>
+    </w:lvl>
+    <w:lvl w:ilvl="8" w:tplc="042A0005" w:tentative="1">
+      <w:start w:val="1"/>
+      <w:numFmt w:val="bullet"/>
+      <w:lvlText w:val=""/>
+      <w:lvlJc w:val="left"/>
+      <w:pPr>
+        <w:ind w:left="6480" w:hanging="360"/>
+      </w:pPr>
+      <w:rPr>
+        <w:rFonts w:ascii="Wingdings" w:hAnsi="Wingdings" w:hint="default"/>
+      </w:rPr>
+    </w:lvl>
+  </w:abstractNum>
   <w:num w:numId="1">
     <w:abstractNumId w:val="0"/>
+  </w:num>
+  <w:num w:numId="2">
+    <w:abstractNumId w:val="1"/>
   </w:num>
 </w:numbering>
 </file>

</xml_diff>